<commit_message>
new post, improved version
</commit_message>
<xml_diff>
--- a/_word/2021-12-05-Fail-Fast,-Think-First.docx
+++ b/_word/2021-12-05-Fail-Fast,-Think-First.docx
@@ -12,12 +12,12 @@
           <wp:inline distB="114300" distT="114300" distL="114300" distR="114300">
             <wp:extent cx="5731200" cy="3797300"/>
             <wp:effectExtent b="0" l="0" r="0" t="0"/>
-            <wp:docPr id="6" name="image2.png"/>
+            <wp:docPr id="5" name="image6.png"/>
             <a:graphic>
               <a:graphicData uri="http://schemas.openxmlformats.org/drawingml/2006/picture">
                 <pic:pic>
                   <pic:nvPicPr>
-                    <pic:cNvPr id="0" name="image2.png"/>
+                    <pic:cNvPr id="0" name="image6.png"/>
                     <pic:cNvPicPr preferRelativeResize="0"/>
                   </pic:nvPicPr>
                   <pic:blipFill>
@@ -195,7 +195,13 @@
         <w:rPr>
           <w:rtl w:val="0"/>
         </w:rPr>
-        <w:t xml:space="preserve">Limits as much as possible the risk of failure?</w:t>
+        <w:t xml:space="preserve">Limits</w:t>
+      </w:r>
+      <w:r>
+        <w:rPr>
+          <w:rtl w:val="0"/>
+        </w:rPr>
+        <w:t xml:space="preserve"> as much as possible the risk of failure?</w:t>
       </w:r>
     </w:p>
     <w:p>
@@ -478,12 +484,12 @@
           <wp:inline distB="114300" distT="114300" distL="114300" distR="114300">
             <wp:extent cx="5731200" cy="4495800"/>
             <wp:effectExtent b="0" l="0" r="0" t="0"/>
-            <wp:docPr id="4" name="image7.png"/>
+            <wp:docPr id="3" name="image3.png"/>
             <a:graphic>
               <a:graphicData uri="http://schemas.openxmlformats.org/drawingml/2006/picture">
                 <pic:pic>
                   <pic:nvPicPr>
-                    <pic:cNvPr id="0" name="image7.png"/>
+                    <pic:cNvPr id="0" name="image3.png"/>
                     <pic:cNvPicPr preferRelativeResize="0"/>
                   </pic:nvPicPr>
                   <pic:blipFill>
@@ -521,166 +527,68 @@
         <w:rPr>
           <w:rtl w:val="0"/>
         </w:rPr>
-        <w:t xml:space="preserve">Business leaders sometimes think </w:t>
-      </w:r>
-      <w:r>
-        <w:rPr>
-          <w:rtl w:val="0"/>
-        </w:rPr>
-        <w:t xml:space="preserve">that in order to succeed with an AI project, you just need to bring many AI scientists together, give them a lot of data, and wait patiently until the results come. However, this strategy makes 2 critical mistakes: </w:t>
-      </w:r>
-    </w:p>
-    <w:p>
-      <w:pPr>
-        <w:numPr>
-          <w:ilvl w:val="0"/>
-          <w:numId w:val="5"/>
-        </w:numPr>
-        <w:ind w:left="720" w:hanging="360"/>
-      </w:pPr>
-      <w:r>
-        <w:rPr>
-          <w:rtl w:val="0"/>
-        </w:rPr>
-        <w:t xml:space="preserve">Since AI by definition is about making the machine solve a task “by itself”, it is not and should not be a numbers’ game in terms of headcount. Actually, we very often see small “commando” teams winning against large teams from huge companies (as in… guess what… startups!). For example, the competition </w:t>
+        <w:t xml:space="preserve">We hear all the time that “AI is all about data”, but people often tend to focus on </w:t>
+      </w:r>
+      <w:r>
+        <w:rPr>
+          <w:rtl w:val="0"/>
+        </w:rPr>
+        <w:t xml:space="preserve">data quantity rather than quality</w:t>
+      </w:r>
+      <w:r>
+        <w:rPr>
+          <w:rtl w:val="0"/>
+        </w:rPr>
+        <w:t xml:space="preserve">. Of course, you cannot do much without a decent amount of data, but </w:t>
+      </w:r>
+      <w:r>
+        <w:rPr>
+          <w:b w:val="1"/>
+          <w:rtl w:val="0"/>
+        </w:rPr>
+        <w:t xml:space="preserve">it’s usually much less than people think </w:t>
+      </w:r>
+      <w:r>
+        <w:rPr>
+          <w:rtl w:val="0"/>
+        </w:rPr>
+        <w:t xml:space="preserve">(I’ve found that in many cases, ~1000 data points are enough to start getting results). On the other hand, </w:t>
+      </w:r>
+      <w:r>
+        <w:rPr>
+          <w:b w:val="1"/>
+          <w:rtl w:val="0"/>
+        </w:rPr>
+        <w:t xml:space="preserve">data quality and variance is key to success in AI projects</w:t>
+      </w:r>
+      <w:r>
+        <w:rPr>
+          <w:rtl w:val="0"/>
+        </w:rPr>
+        <w:t xml:space="preserve">. More specifically, you need to have data (for training, but most importantly for testing) that reflects as closely as possible the cases you want to handle in production (including corner cases), but which also contains enough variance so that the AI model can learn to extract the patterns that really matter in your data.</w:t>
+      </w:r>
+    </w:p>
+    <w:p>
+      <w:pPr>
+        <w:rPr/>
+      </w:pPr>
+      <w:r>
+        <w:rPr>
+          <w:rtl w:val="0"/>
+        </w:rPr>
+      </w:r>
+    </w:p>
+    <w:p>
+      <w:pPr>
+        <w:rPr/>
+      </w:pPr>
+      <w:r>
+        <w:rPr>
+          <w:rtl w:val="0"/>
+        </w:rPr>
+        <w:t xml:space="preserve">However, getting the perfect “data fit” for your problem in one iteration is an almost impossible task. This is why many machine learning teams are now adopting a new methodology called “</w:t>
       </w:r>
       <w:hyperlink r:id="rId14">
-        <w:r>
-          <w:rPr>
-            <w:color w:val="1155cc"/>
-            <w:u w:val="single"/>
-            <w:rtl w:val="0"/>
-          </w:rPr>
-          <w:t xml:space="preserve">DAWNBench by Stanford</w:t>
-        </w:r>
-      </w:hyperlink>
-      <w:r>
-        <w:rPr>
-          <w:rtl w:val="0"/>
-        </w:rPr>
-        <w:t xml:space="preserve">, </w:t>
-      </w:r>
-      <w:r>
-        <w:rPr>
-          <w:rtl w:val="0"/>
-        </w:rPr>
-        <w:t xml:space="preserve">which aimed at finding the state-of-the-art techniques to train neural networks as fast as possible, was won by a small but VERY talented team of </w:t>
-      </w:r>
-      <w:hyperlink r:id="rId15">
-        <w:r>
-          <w:rPr>
-            <w:color w:val="1155cc"/>
-            <w:u w:val="single"/>
-            <w:rtl w:val="0"/>
-          </w:rPr>
-          <w:t xml:space="preserve">Fastai students</w:t>
-        </w:r>
-      </w:hyperlink>
-      <w:r>
-        <w:rPr>
-          <w:rtl w:val="0"/>
-        </w:rPr>
-        <w:t xml:space="preserve">. </w:t>
-      </w:r>
-    </w:p>
-    <w:p>
-      <w:pPr>
-        <w:numPr>
-          <w:ilvl w:val="0"/>
-          <w:numId w:val="5"/>
-        </w:numPr>
-        <w:ind w:left="720" w:hanging="360"/>
-        <w:rPr>
-          <w:u w:val="none"/>
-        </w:rPr>
-      </w:pPr>
-      <w:r>
-        <w:rPr>
-          <w:rtl w:val="0"/>
-        </w:rPr>
-        <w:t xml:space="preserve">In data, quantity is not the only thing that matters. Of course, you cannot do much without a decent amount of data, but it’s usually much less than people think (I’ve found that in many cases, ~1000 data points are enough to start getting results). On the other hand, the quality and variance of data is key. In particular, you need to have data that reflects as closely as possible the cases you’ll want to handle in production (including corner cases), but which also contains enough variance so that the network can really learn the patterns that really matter in your data.</w:t>
-      </w:r>
-    </w:p>
-    <w:p>
-      <w:pPr>
-        <w:rPr/>
-      </w:pPr>
-      <w:r>
-        <w:rPr>
-          <w:rtl w:val="0"/>
-        </w:rPr>
-      </w:r>
-    </w:p>
-    <w:p>
-      <w:pPr>
-        <w:rPr/>
-      </w:pPr>
-      <w:r>
-        <w:rPr>
-          <w:rtl w:val="0"/>
-        </w:rPr>
-        <w:t xml:space="preserve">We hear all the time that “AI is all about data”, but people often tend to focus on </w:t>
-      </w:r>
-      <w:r>
-        <w:rPr>
-          <w:rtl w:val="0"/>
-        </w:rPr>
-        <w:t xml:space="preserve">data quantity rather than quality</w:t>
-      </w:r>
-      <w:r>
-        <w:rPr>
-          <w:rtl w:val="0"/>
-        </w:rPr>
-        <w:t xml:space="preserve">. Of course, you cannot do much without a decent amount of data, but </w:t>
-      </w:r>
-      <w:r>
-        <w:rPr>
-          <w:b w:val="1"/>
-          <w:rtl w:val="0"/>
-        </w:rPr>
-        <w:t xml:space="preserve">it’s usually much less than people think </w:t>
-      </w:r>
-      <w:r>
-        <w:rPr>
-          <w:rtl w:val="0"/>
-        </w:rPr>
-        <w:t xml:space="preserve">(I’ve found that in many cases, ~1000 data points are enough to start getting results). On the other hand, </w:t>
-      </w:r>
-      <w:r>
-        <w:rPr>
-          <w:b w:val="1"/>
-          <w:rtl w:val="0"/>
-        </w:rPr>
-        <w:t xml:space="preserve">data quality and variance is key to success in AI projects</w:t>
-      </w:r>
-      <w:r>
-        <w:rPr>
-          <w:rtl w:val="0"/>
-        </w:rPr>
-        <w:t xml:space="preserve">. More specifically, you need to have data (for training, but most importantly for testing) that reflects as closely as possible the cases you want to handle in production (including corner cases), but which also contains enough variance so that the AI model can learn to extract the patterns that really matter in your data.</w:t>
-      </w:r>
-    </w:p>
-    <w:p>
-      <w:pPr>
-        <w:rPr/>
-      </w:pPr>
-      <w:r>
-        <w:rPr>
-          <w:rtl w:val="0"/>
-        </w:rPr>
-      </w:r>
-    </w:p>
-    <w:p>
-      <w:pPr>
-        <w:rPr/>
-      </w:pPr>
-      <w:r>
-        <w:rPr>
-          <w:rtl w:val="0"/>
-        </w:rPr>
-        <w:t xml:space="preserve">However, getting the perfect “data fit” for your problem in one iteration is an almost impossible task. This is why many machine learning teams are now adopting a new methodology called “</w:t>
-      </w:r>
-      <w:hyperlink r:id="rId16">
         <w:r>
           <w:rPr>
             <w:color w:val="1155cc"/>
@@ -696,7 +604,7 @@
         </w:rPr>
         <w:t xml:space="preserve">”, where they basically try to remove as much as possible the friction to acquiring new data (using for example </w:t>
       </w:r>
-      <w:hyperlink r:id="rId17">
+      <w:hyperlink r:id="rId15">
         <w:r>
           <w:rPr>
             <w:color w:val="1155cc"/>
@@ -712,7 +620,7 @@
         </w:rPr>
         <w:t xml:space="preserve">). While the term has been popularized by </w:t>
       </w:r>
-      <w:hyperlink r:id="rId18">
+      <w:hyperlink r:id="rId16">
         <w:r>
           <w:rPr>
             <w:color w:val="1155cc"/>
@@ -728,7 +636,7 @@
         </w:rPr>
         <w:t xml:space="preserve">, most advanced companies in AI have been practicing this methodology for years now. A fascinating example of such methodology implementation is Tesla and their “</w:t>
       </w:r>
-      <w:hyperlink r:id="rId19">
+      <w:hyperlink r:id="rId17">
         <w:r>
           <w:rPr>
             <w:color w:val="1155cc"/>
@@ -750,27 +658,108 @@
         <w:rPr/>
       </w:pPr>
       <w:r>
-        <w:rPr>
-          <w:rtl w:val="0"/>
-        </w:rPr>
-      </w:r>
-    </w:p>
-    <w:p>
-      <w:pPr>
-        <w:rPr/>
-      </w:pPr>
-      <w:r>
         <w:rPr/>
         <w:drawing>
           <wp:inline distB="114300" distT="114300" distL="114300" distR="114300">
-            <wp:extent cx="5731200" cy="3327400"/>
+            <wp:extent cx="5731200" cy="3352800"/>
             <wp:effectExtent b="0" l="0" r="0" t="0"/>
-            <wp:docPr id="2" name="image5.jpg"/>
+            <wp:docPr id="4" name="image5.png"/>
             <a:graphic>
               <a:graphicData uri="http://schemas.openxmlformats.org/drawingml/2006/picture">
                 <pic:pic>
                   <pic:nvPicPr>
-                    <pic:cNvPr id="0" name="image5.jpg"/>
+                    <pic:cNvPr id="0" name="image5.png"/>
+                    <pic:cNvPicPr preferRelativeResize="0"/>
+                  </pic:nvPicPr>
+                  <pic:blipFill>
+                    <a:blip r:embed="rId18"/>
+                    <a:srcRect b="0" l="0" r="0" t="0"/>
+                    <a:stretch>
+                      <a:fillRect/>
+                    </a:stretch>
+                  </pic:blipFill>
+                  <pic:spPr>
+                    <a:xfrm>
+                      <a:off x="0" y="0"/>
+                      <a:ext cx="5731200" cy="3352800"/>
+                    </a:xfrm>
+                    <a:prstGeom prst="rect"/>
+                    <a:ln/>
+                  </pic:spPr>
+                </pic:pic>
+              </a:graphicData>
+            </a:graphic>
+          </wp:inline>
+        </w:drawing>
+      </w:r>
+      <w:r>
+        <w:rPr>
+          <w:rtl w:val="0"/>
+        </w:rPr>
+      </w:r>
+    </w:p>
+    <w:p>
+      <w:pPr>
+        <w:rPr/>
+      </w:pPr>
+      <w:r>
+        <w:rPr>
+          <w:rtl w:val="0"/>
+        </w:rPr>
+        <w:t xml:space="preserve">Source: slide from Andrej Karpathy's (Tesla’s Director of AI) </w:t>
+      </w:r>
+      <w:hyperlink r:id="rId19">
+        <w:r>
+          <w:rPr>
+            <w:color w:val="1155cc"/>
+            <w:u w:val="single"/>
+            <w:rtl w:val="0"/>
+          </w:rPr>
+          <w:t xml:space="preserve">presentation</w:t>
+        </w:r>
+      </w:hyperlink>
+      <w:r>
+        <w:rPr>
+          <w:rtl w:val="0"/>
+        </w:rPr>
+        <w:t xml:space="preserve"> at Tesla 2019 Autonomy Day</w:t>
+      </w:r>
+    </w:p>
+    <w:p>
+      <w:pPr>
+        <w:pStyle w:val="Heading1"/>
+        <w:rPr/>
+      </w:pPr>
+      <w:bookmarkStart w:colFirst="0" w:colLast="0" w:name="_egeshs12576k" w:id="3"/>
+      <w:bookmarkEnd w:id="3"/>
+      <w:r>
+        <w:rPr>
+          <w:rtl w:val="0"/>
+        </w:rPr>
+        <w:t xml:space="preserve">Risk #3: Integration with Other Teams</w:t>
+      </w:r>
+      <w:r>
+        <w:rPr>
+          <w:rtl w:val="0"/>
+        </w:rPr>
+      </w:r>
+    </w:p>
+    <w:p>
+      <w:pPr>
+        <w:rPr/>
+      </w:pPr>
+      <w:r>
+        <w:rPr/>
+        <w:drawing>
+          <wp:inline distB="114300" distT="114300" distL="114300" distR="114300">
+            <wp:extent cx="5731200" cy="5435600"/>
+            <wp:effectExtent b="0" l="0" r="0" t="0"/>
+            <wp:docPr id="7" name="image7.jpg"/>
+            <a:graphic>
+              <a:graphicData uri="http://schemas.openxmlformats.org/drawingml/2006/picture">
+                <pic:pic>
+                  <pic:nvPicPr>
+                    <pic:cNvPr id="0" name="image7.jpg"/>
                     <pic:cNvPicPr preferRelativeResize="0"/>
                   </pic:nvPicPr>
                   <pic:blipFill>
@@ -783,7 +772,7 @@
                   <pic:spPr>
                     <a:xfrm>
                       <a:off x="0" y="0"/>
-                      <a:ext cx="5731200" cy="3327400"/>
+                      <a:ext cx="5731200" cy="5435600"/>
                     </a:xfrm>
                     <a:prstGeom prst="rect"/>
                     <a:ln/>
@@ -802,92 +791,6 @@
     </w:p>
     <w:p>
       <w:pPr>
-        <w:rPr/>
-      </w:pPr>
-      <w:r>
-        <w:rPr>
-          <w:rtl w:val="0"/>
-        </w:rPr>
-        <w:t xml:space="preserve">Source: slide from a </w:t>
-      </w:r>
-      <w:hyperlink r:id="rId21">
-        <w:r>
-          <w:rPr>
-            <w:color w:val="1155cc"/>
-            <w:u w:val="single"/>
-            <w:rtl w:val="0"/>
-          </w:rPr>
-          <w:t xml:space="preserve">3-years-old talk</w:t>
-        </w:r>
-      </w:hyperlink>
-      <w:r>
-        <w:rPr>
-          <w:rtl w:val="0"/>
-        </w:rPr>
-        <w:t xml:space="preserve"> from Andrej Karpathy (Tesla’s Director of AI)</w:t>
-      </w:r>
-    </w:p>
-    <w:p>
-      <w:pPr>
-        <w:pStyle w:val="Heading1"/>
-        <w:rPr/>
-      </w:pPr>
-      <w:bookmarkStart w:colFirst="0" w:colLast="0" w:name="_egeshs12576k" w:id="3"/>
-      <w:bookmarkEnd w:id="3"/>
-      <w:r>
-        <w:rPr>
-          <w:rtl w:val="0"/>
-        </w:rPr>
-        <w:t xml:space="preserve">Risk #3: Integration with Other Teams</w:t>
-      </w:r>
-    </w:p>
-    <w:p>
-      <w:pPr>
-        <w:rPr/>
-      </w:pPr>
-      <w:r>
-        <w:rPr/>
-        <w:drawing>
-          <wp:inline distB="114300" distT="114300" distL="114300" distR="114300">
-            <wp:extent cx="3810000" cy="2847975"/>
-            <wp:effectExtent b="0" l="0" r="0" t="0"/>
-            <wp:docPr id="5" name="image3.png"/>
-            <a:graphic>
-              <a:graphicData uri="http://schemas.openxmlformats.org/drawingml/2006/picture">
-                <pic:pic>
-                  <pic:nvPicPr>
-                    <pic:cNvPr id="0" name="image3.png"/>
-                    <pic:cNvPicPr preferRelativeResize="0"/>
-                  </pic:nvPicPr>
-                  <pic:blipFill>
-                    <a:blip r:embed="rId22"/>
-                    <a:srcRect b="0" l="0" r="0" t="0"/>
-                    <a:stretch>
-                      <a:fillRect/>
-                    </a:stretch>
-                  </pic:blipFill>
-                  <pic:spPr>
-                    <a:xfrm>
-                      <a:off x="0" y="0"/>
-                      <a:ext cx="3810000" cy="2847975"/>
-                    </a:xfrm>
-                    <a:prstGeom prst="rect"/>
-                    <a:ln/>
-                  </pic:spPr>
-                </pic:pic>
-              </a:graphicData>
-            </a:graphic>
-          </wp:inline>
-        </w:drawing>
-      </w:r>
-      <w:r>
-        <w:rPr>
-          <w:rtl w:val="0"/>
-        </w:rPr>
-      </w:r>
-    </w:p>
-    <w:p>
-      <w:pPr>
         <w:pStyle w:val="Heading2"/>
         <w:rPr/>
       </w:pPr>
@@ -897,7 +800,7 @@
         <w:rPr>
           <w:rtl w:val="0"/>
         </w:rPr>
-        <w:t xml:space="preserve">Plant a flag on the product roadmap</w:t>
+        <w:t xml:space="preserve">Plant a flag on the roadmap</w:t>
       </w:r>
     </w:p>
     <w:p>
@@ -1153,7 +1056,7 @@
         </w:rPr>
         <w:t xml:space="preserve">. To continue my beloved parallel with startups, I have often heard that the best companies </w:t>
       </w:r>
-      <w:hyperlink r:id="rId23">
+      <w:hyperlink r:id="rId21">
         <w:r>
           <w:rPr>
             <w:color w:val="1155cc"/>
@@ -1190,16 +1093,16 @@
           <wp:inline distB="114300" distT="114300" distL="114300" distR="114300">
             <wp:extent cx="5731200" cy="3822700"/>
             <wp:effectExtent b="0" l="0" r="0" t="0"/>
-            <wp:docPr id="1" name="image6.png"/>
+            <wp:docPr id="1" name="image4.png"/>
             <a:graphic>
               <a:graphicData uri="http://schemas.openxmlformats.org/drawingml/2006/picture">
                 <pic:pic>
                   <pic:nvPicPr>
-                    <pic:cNvPr id="0" name="image6.png"/>
+                    <pic:cNvPr id="0" name="image4.png"/>
                     <pic:cNvPicPr preferRelativeResize="0"/>
                   </pic:nvPicPr>
                   <pic:blipFill>
-                    <a:blip r:embed="rId24"/>
+                    <a:blip r:embed="rId22"/>
                     <a:srcRect b="0" l="0" r="0" t="0"/>
                     <a:stretch>
                       <a:fillRect/>
@@ -1236,7 +1139,7 @@
         <w:rPr>
           <w:rtl w:val="0"/>
         </w:rPr>
-        <w:t xml:space="preserve">Polish interfaces with other teams</w:t>
+        <w:t xml:space="preserve">Plan interfaces with other teams</w:t>
       </w:r>
     </w:p>
     <w:p>
@@ -1346,16 +1249,16 @@
           <wp:inline distB="114300" distT="114300" distL="114300" distR="114300">
             <wp:extent cx="5731200" cy="3060700"/>
             <wp:effectExtent b="0" l="0" r="0" t="0"/>
-            <wp:docPr id="3" name="image4.png"/>
+            <wp:docPr id="2" name="image1.png"/>
             <a:graphic>
               <a:graphicData uri="http://schemas.openxmlformats.org/drawingml/2006/picture">
                 <pic:pic>
                   <pic:nvPicPr>
-                    <pic:cNvPr id="0" name="image4.png"/>
+                    <pic:cNvPr id="0" name="image1.png"/>
                     <pic:cNvPicPr preferRelativeResize="0"/>
                   </pic:nvPicPr>
                   <pic:blipFill>
-                    <a:blip r:embed="rId25"/>
+                    <a:blip r:embed="rId23"/>
                     <a:srcRect b="0" l="0" r="0" t="0"/>
                     <a:stretch>
                       <a:fillRect/>
@@ -1397,7 +1300,7 @@
       <w:pPr>
         <w:numPr>
           <w:ilvl w:val="0"/>
-          <w:numId w:val="6"/>
+          <w:numId w:val="5"/>
         </w:numPr>
         <w:ind w:left="720" w:hanging="360"/>
         <w:rPr>
@@ -1415,7 +1318,7 @@
       <w:pPr>
         <w:numPr>
           <w:ilvl w:val="0"/>
-          <w:numId w:val="6"/>
+          <w:numId w:val="5"/>
         </w:numPr>
         <w:ind w:left="720" w:hanging="360"/>
         <w:rPr>
@@ -1451,7 +1354,7 @@
         </w:rPr>
         <w:t xml:space="preserve">For example, let’s say you want to recognize a very small object in images. You may decide to first apply a </w:t>
       </w:r>
-      <w:hyperlink r:id="rId26">
+      <w:hyperlink r:id="rId24">
         <w:r>
           <w:rPr>
             <w:color w:val="1155cc"/>
@@ -1492,16 +1395,16 @@
           <wp:inline distB="114300" distT="114300" distL="114300" distR="114300">
             <wp:extent cx="4429883" cy="4403303"/>
             <wp:effectExtent b="0" l="0" r="0" t="0"/>
-            <wp:docPr id="7" name="image1.png"/>
+            <wp:docPr id="6" name="image2.png"/>
             <a:graphic>
               <a:graphicData uri="http://schemas.openxmlformats.org/drawingml/2006/picture">
                 <pic:pic>
                   <pic:nvPicPr>
-                    <pic:cNvPr id="0" name="image1.png"/>
+                    <pic:cNvPr id="0" name="image2.png"/>
                     <pic:cNvPicPr preferRelativeResize="0"/>
                   </pic:nvPicPr>
                   <pic:blipFill>
-                    <a:blip r:embed="rId27"/>
+                    <a:blip r:embed="rId25"/>
                     <a:srcRect b="18291" l="0" r="0" t="0"/>
                     <a:stretch>
                       <a:fillRect/>
@@ -1538,7 +1441,7 @@
         </w:rPr>
         <w:t xml:space="preserve">Sometimes, we can solve a problem by looking at it from a different and original perspective,  typically by mathematically modeling things differently. For example, we can represent a surface quite naturally as a set of connected points in 3D (this is called a </w:t>
       </w:r>
-      <w:hyperlink r:id="rId28">
+      <w:hyperlink r:id="rId26">
         <w:r>
           <w:rPr>
             <w:color w:val="1155cc"/>
@@ -1554,7 +1457,7 @@
         </w:rPr>
         <w:t xml:space="preserve">), but we could also represent it as the 0 level set of a very smooth function of the 3D space f(x,y,z) = </w:t>
       </w:r>
-      <w:hyperlink r:id="rId29">
+      <w:hyperlink r:id="rId27">
         <w:r>
           <w:rPr>
             <w:color w:val="1155cc"/>
@@ -1570,7 +1473,7 @@
         </w:rPr>
         <w:t xml:space="preserve">. This representation was one of the core ideas behind the paper </w:t>
       </w:r>
-      <w:hyperlink r:id="rId30">
+      <w:hyperlink r:id="rId28">
         <w:r>
           <w:rPr>
             <w:color w:val="1155cc"/>
@@ -1592,7 +1495,7 @@
         </w:rPr>
         <w:t xml:space="preserve">. This representation inspired the more recent breakthrough paper </w:t>
       </w:r>
-      <w:hyperlink r:id="rId31">
+      <w:hyperlink r:id="rId29">
         <w:r>
           <w:rPr>
             <w:color w:val="1155cc"/>
@@ -1620,7 +1523,7 @@
         <w:rPr>
           <w:rtl w:val="0"/>
         </w:rPr>
-        <w:t xml:space="preserve">Stage the development with releases</w:t>
+        <w:t xml:space="preserve">Pave development milestones with releases</w:t>
       </w:r>
     </w:p>
     <w:p>
@@ -2882,26 +2785,6 @@
         </w:rPr>
       </w:r>
     </w:p>
-    <w:p>
-      <w:pPr>
-        <w:rPr/>
-      </w:pPr>
-      <w:r>
-        <w:rPr>
-          <w:rtl w:val="0"/>
-        </w:rPr>
-      </w:r>
-    </w:p>
-    <w:p>
-      <w:pPr>
-        <w:rPr/>
-      </w:pPr>
-      <w:r>
-        <w:rPr>
-          <w:rtl w:val="0"/>
-        </w:rPr>
-      </w:r>
-    </w:p>
     <w:sectPr>
       <w:pgSz w:h="16834" w:w="11909" w:orient="portrait"/>
       <w:pgMar w:bottom="1440" w:top="1440" w:left="1440" w:right="1440" w:header="720" w:footer="720"/>
@@ -3354,116 +3237,6 @@
     </w:lvl>
   </w:abstractNum>
   <w:abstractNum w:abstractNumId="5">
-    <w:lvl w:ilvl="0">
-      <w:start w:val="1"/>
-      <w:numFmt w:val="decimal"/>
-      <w:lvlText w:val="%1."/>
-      <w:lvlJc w:val="left"/>
-      <w:pPr>
-        <w:ind w:left="720" w:hanging="360"/>
-      </w:pPr>
-      <w:rPr>
-        <w:u w:val="none"/>
-      </w:rPr>
-    </w:lvl>
-    <w:lvl w:ilvl="1">
-      <w:start w:val="1"/>
-      <w:numFmt w:val="lowerLetter"/>
-      <w:lvlText w:val="%2."/>
-      <w:lvlJc w:val="left"/>
-      <w:pPr>
-        <w:ind w:left="1440" w:hanging="360"/>
-      </w:pPr>
-      <w:rPr>
-        <w:u w:val="none"/>
-      </w:rPr>
-    </w:lvl>
-    <w:lvl w:ilvl="2">
-      <w:start w:val="1"/>
-      <w:numFmt w:val="lowerRoman"/>
-      <w:lvlText w:val="%3."/>
-      <w:lvlJc w:val="right"/>
-      <w:pPr>
-        <w:ind w:left="2160" w:hanging="360"/>
-      </w:pPr>
-      <w:rPr>
-        <w:u w:val="none"/>
-      </w:rPr>
-    </w:lvl>
-    <w:lvl w:ilvl="3">
-      <w:start w:val="1"/>
-      <w:numFmt w:val="decimal"/>
-      <w:lvlText w:val="%4."/>
-      <w:lvlJc w:val="left"/>
-      <w:pPr>
-        <w:ind w:left="2880" w:hanging="360"/>
-      </w:pPr>
-      <w:rPr>
-        <w:u w:val="none"/>
-      </w:rPr>
-    </w:lvl>
-    <w:lvl w:ilvl="4">
-      <w:start w:val="1"/>
-      <w:numFmt w:val="lowerLetter"/>
-      <w:lvlText w:val="%5."/>
-      <w:lvlJc w:val="left"/>
-      <w:pPr>
-        <w:ind w:left="3600" w:hanging="360"/>
-      </w:pPr>
-      <w:rPr>
-        <w:u w:val="none"/>
-      </w:rPr>
-    </w:lvl>
-    <w:lvl w:ilvl="5">
-      <w:start w:val="1"/>
-      <w:numFmt w:val="lowerRoman"/>
-      <w:lvlText w:val="%6."/>
-      <w:lvlJc w:val="right"/>
-      <w:pPr>
-        <w:ind w:left="4320" w:hanging="360"/>
-      </w:pPr>
-      <w:rPr>
-        <w:u w:val="none"/>
-      </w:rPr>
-    </w:lvl>
-    <w:lvl w:ilvl="6">
-      <w:start w:val="1"/>
-      <w:numFmt w:val="decimal"/>
-      <w:lvlText w:val="%7."/>
-      <w:lvlJc w:val="left"/>
-      <w:pPr>
-        <w:ind w:left="5040" w:hanging="360"/>
-      </w:pPr>
-      <w:rPr>
-        <w:u w:val="none"/>
-      </w:rPr>
-    </w:lvl>
-    <w:lvl w:ilvl="7">
-      <w:start w:val="1"/>
-      <w:numFmt w:val="lowerLetter"/>
-      <w:lvlText w:val="%8."/>
-      <w:lvlJc w:val="left"/>
-      <w:pPr>
-        <w:ind w:left="5760" w:hanging="360"/>
-      </w:pPr>
-      <w:rPr>
-        <w:u w:val="none"/>
-      </w:rPr>
-    </w:lvl>
-    <w:lvl w:ilvl="8">
-      <w:start w:val="1"/>
-      <w:numFmt w:val="lowerRoman"/>
-      <w:lvlText w:val="%9."/>
-      <w:lvlJc w:val="right"/>
-      <w:pPr>
-        <w:ind w:left="6480" w:hanging="360"/>
-      </w:pPr>
-      <w:rPr>
-        <w:u w:val="none"/>
-      </w:rPr>
-    </w:lvl>
-  </w:abstractNum>
-  <w:abstractNum w:abstractNumId="6">
     <w:lvl w:ilvl="0">
       <w:start w:val="1"/>
       <w:numFmt w:val="decimal"/>
@@ -3587,9 +3360,6 @@
   </w:num>
   <w:num w:numId="5">
     <w:abstractNumId w:val="5"/>
-  </w:num>
-  <w:num w:numId="6">
-    <w:abstractNumId w:val="6"/>
   </w:num>
 </w:numbering>
 </file>

</xml_diff>